<commit_message>
Inclusão de dados repositorio
Inclui o link do repositório na capa e contra capa, como foi instruído pelo Orientador.
Repositório GitHub  : https://github.com/pigrupo7/projetointegrado2
</commit_message>
<xml_diff>
--- a/Relatorio_Parcial_PI2/Relatorio_Parcial-01_10.docx
+++ b/Relatorio_Parcial_PI2/Relatorio_Parcial-01_10.docx
@@ -268,24 +268,18 @@
       <w:pPr>
         <w:pStyle w:val="dcapa"/>
         <w:rPr>
-          <w:i/>
-        </w:rPr>
-      </w:pPr>
-      <w:r>
-        <w:rPr>
           <w:b/>
           <w:bCs/>
           <w:i/>
         </w:rPr>
-        <w:t>ACEL – (Agendar-Coletar-Elet</w:t>
-      </w:r>
+      </w:pPr>
       <w:r>
         <w:rPr>
           <w:b/>
           <w:bCs/>
           <w:i/>
         </w:rPr>
-        <w:t>ro</w:t>
+        <w:t>ACEL – (Agendar-Coletar-Elet</w:t>
       </w:r>
       <w:r>
         <w:rPr>
@@ -293,249 +287,283 @@
           <w:bCs/>
           <w:i/>
         </w:rPr>
-        <w:t>-Lixo)</w:t>
-      </w:r>
-    </w:p>
-    <w:p>
-      <w:pPr>
-        <w:pStyle w:val="dcapa"/>
-        <w:rPr>
-          <w:i/>
-        </w:rPr>
-      </w:pPr>
-    </w:p>
-    <w:p>
-      <w:pPr>
-        <w:pStyle w:val="dcapa"/>
-      </w:pPr>
-    </w:p>
-    <w:p>
-      <w:pPr>
-        <w:pStyle w:val="dcapa"/>
-      </w:pPr>
-    </w:p>
-    <w:p>
-      <w:pPr>
-        <w:pStyle w:val="dcapa"/>
-      </w:pPr>
-    </w:p>
-    <w:p>
-      <w:pPr>
-        <w:pStyle w:val="dcapa"/>
-      </w:pPr>
-    </w:p>
-    <w:p>
-      <w:pPr>
-        <w:pStyle w:val="dcapa"/>
-      </w:pPr>
-    </w:p>
-    <w:p>
-      <w:pPr>
-        <w:pStyle w:val="dcapa"/>
-      </w:pPr>
-    </w:p>
-    <w:p>
-      <w:pPr>
-        <w:pStyle w:val="dcapa"/>
-      </w:pPr>
-    </w:p>
-    <w:p>
-      <w:pPr>
-        <w:pStyle w:val="dcapa"/>
-      </w:pPr>
-    </w:p>
-    <w:p>
-      <w:pPr>
-        <w:pStyle w:val="dcapa"/>
-      </w:pPr>
-    </w:p>
-    <w:p>
-      <w:pPr>
-        <w:pStyle w:val="dcapa"/>
-      </w:pPr>
-    </w:p>
-    <w:p>
-      <w:pPr>
-        <w:pStyle w:val="dcapa"/>
-      </w:pPr>
-    </w:p>
-    <w:p>
-      <w:pPr>
-        <w:pStyle w:val="dcapa"/>
-      </w:pPr>
-    </w:p>
-    <w:p>
-      <w:pPr>
-        <w:pStyle w:val="dcapa"/>
-      </w:pPr>
-    </w:p>
-    <w:p>
-      <w:pPr>
-        <w:pStyle w:val="dcapa"/>
-      </w:pPr>
-    </w:p>
-    <w:p>
-      <w:pPr>
-        <w:pStyle w:val="dcapa"/>
-      </w:pPr>
-    </w:p>
-    <w:p>
-      <w:pPr>
-        <w:pStyle w:val="dcapa"/>
-      </w:pPr>
-    </w:p>
-    <w:p>
-      <w:pPr>
-        <w:pStyle w:val="dcapa"/>
-      </w:pPr>
-    </w:p>
-    <w:p>
-      <w:pPr>
-        <w:pStyle w:val="dcapa"/>
-      </w:pPr>
-    </w:p>
-    <w:p>
-      <w:pPr>
-        <w:pStyle w:val="dcapa"/>
-      </w:pPr>
-      <w:r>
-        <w:t>São Paulo</w:t>
-      </w:r>
-      <w:r>
-        <w:t xml:space="preserve"> - SP</w:t>
-      </w:r>
-    </w:p>
-    <w:p>
-      <w:pPr>
-        <w:pStyle w:val="dcapa"/>
-      </w:pPr>
-      <w:r>
-        <w:t>2024</w:t>
-      </w:r>
-    </w:p>
-    <w:p>
-      <w:pPr>
-        <w:pStyle w:val="dcapa"/>
-        <w:rPr>
-          <w:b/>
-          <w:bCs/>
-        </w:rPr>
-      </w:pPr>
-      <w:r>
-        <w:rPr>
-          <w:b/>
-          <w:bCs/>
-        </w:rPr>
-        <w:lastRenderedPageBreak/>
-        <w:t>UNIVERSIDADE VIRTUAL DO ESTADO DE SÃO PAULO</w:t>
-      </w:r>
-    </w:p>
-    <w:p>
-      <w:pPr>
-        <w:pStyle w:val="dcapa"/>
-        <w:rPr>
-          <w:sz w:val="32"/>
-          <w:szCs w:val="32"/>
-        </w:rPr>
-      </w:pPr>
-    </w:p>
-    <w:p>
-      <w:pPr>
-        <w:pStyle w:val="dcapa"/>
-        <w:rPr>
-          <w:sz w:val="32"/>
-          <w:szCs w:val="32"/>
-        </w:rPr>
-      </w:pPr>
-    </w:p>
-    <w:p>
-      <w:pPr>
-        <w:pStyle w:val="dcapa"/>
-      </w:pPr>
-    </w:p>
-    <w:p>
-      <w:pPr>
-        <w:pStyle w:val="dcapa"/>
-      </w:pPr>
-    </w:p>
-    <w:p>
-      <w:pPr>
-        <w:pStyle w:val="dcapa"/>
-      </w:pPr>
-    </w:p>
-    <w:p>
-      <w:pPr>
-        <w:pStyle w:val="dcapa"/>
-      </w:pPr>
-    </w:p>
-    <w:p>
-      <w:pPr>
-        <w:pStyle w:val="dcapa"/>
-      </w:pPr>
-    </w:p>
-    <w:p>
-      <w:pPr>
-        <w:pStyle w:val="dcapa"/>
-      </w:pPr>
-    </w:p>
-    <w:p>
-      <w:pPr>
-        <w:pStyle w:val="dcapa"/>
-      </w:pPr>
-    </w:p>
-    <w:p>
-      <w:pPr>
-        <w:pStyle w:val="dcapa"/>
-      </w:pPr>
-    </w:p>
-    <w:p>
-      <w:pPr>
-        <w:pStyle w:val="dcapa"/>
-      </w:pPr>
-    </w:p>
-    <w:p>
-      <w:pPr>
-        <w:pStyle w:val="dcapa"/>
-      </w:pPr>
-    </w:p>
-    <w:p>
-      <w:pPr>
-        <w:pStyle w:val="dcapa"/>
-        <w:rPr>
-          <w:b/>
-          <w:bCs/>
-        </w:rPr>
-      </w:pPr>
-      <w:r>
-        <w:rPr>
-          <w:b/>
-          <w:bCs/>
-        </w:rPr>
-        <w:t>Projeto de Desenvolvimento Upgrade da Plataforma de Agendamento para Coleta de Eletro-Lixo</w:t>
-      </w:r>
-    </w:p>
-    <w:p>
-      <w:pPr>
-        <w:pStyle w:val="dcapa"/>
-        <w:rPr>
-          <w:i/>
-        </w:rPr>
-      </w:pPr>
+        <w:t>ro</w:t>
+      </w:r>
       <w:r>
         <w:rPr>
           <w:b/>
           <w:bCs/>
           <w:i/>
         </w:rPr>
-        <w:t>ACEL – (Agendar-Coletar-Eletr</w:t>
-      </w:r>
+        <w:t>-Lixo)</w:t>
+      </w:r>
+    </w:p>
+    <w:p>
+      <w:pPr>
+        <w:pStyle w:val="dcapa"/>
+        <w:rPr>
+          <w:b/>
+          <w:bCs/>
+        </w:rPr>
+      </w:pPr>
+      <w:r>
+        <w:rPr>
+          <w:b/>
+          <w:bCs/>
+        </w:rPr>
+        <w:t xml:space="preserve">Repositório GitHub  : </w:t>
+      </w:r>
+      <w:hyperlink r:id="rId8" w:history="1">
+        <w:r>
+          <w:rPr>
+            <w:rStyle w:val="Hyperlink"/>
+            <w:b/>
+            <w:bCs/>
+          </w:rPr>
+          <w:t>https://github.com/pigrupo7/projetointegrado2</w:t>
+        </w:r>
+      </w:hyperlink>
+    </w:p>
+    <w:p>
+      <w:pPr>
+        <w:pStyle w:val="dcapa"/>
+        <w:rPr>
+          <w:i/>
+        </w:rPr>
+      </w:pPr>
+    </w:p>
+    <w:p>
+      <w:pPr>
+        <w:pStyle w:val="dcapa"/>
+        <w:rPr>
+          <w:i/>
+        </w:rPr>
+      </w:pPr>
+    </w:p>
+    <w:p>
+      <w:pPr>
+        <w:pStyle w:val="dcapa"/>
+      </w:pPr>
+    </w:p>
+    <w:p>
+      <w:pPr>
+        <w:pStyle w:val="dcapa"/>
+      </w:pPr>
+    </w:p>
+    <w:p>
+      <w:pPr>
+        <w:pStyle w:val="dcapa"/>
+      </w:pPr>
+    </w:p>
+    <w:p>
+      <w:pPr>
+        <w:pStyle w:val="dcapa"/>
+      </w:pPr>
+    </w:p>
+    <w:p>
+      <w:pPr>
+        <w:pStyle w:val="dcapa"/>
+      </w:pPr>
+    </w:p>
+    <w:p>
+      <w:pPr>
+        <w:pStyle w:val="dcapa"/>
+      </w:pPr>
+    </w:p>
+    <w:p>
+      <w:pPr>
+        <w:pStyle w:val="dcapa"/>
+      </w:pPr>
+    </w:p>
+    <w:p>
+      <w:pPr>
+        <w:pStyle w:val="dcapa"/>
+      </w:pPr>
+    </w:p>
+    <w:p>
+      <w:pPr>
+        <w:pStyle w:val="dcapa"/>
+      </w:pPr>
+    </w:p>
+    <w:p>
+      <w:pPr>
+        <w:pStyle w:val="dcapa"/>
+      </w:pPr>
+    </w:p>
+    <w:p>
+      <w:pPr>
+        <w:pStyle w:val="dcapa"/>
+      </w:pPr>
+    </w:p>
+    <w:p>
+      <w:pPr>
+        <w:pStyle w:val="dcapa"/>
+      </w:pPr>
+    </w:p>
+    <w:p>
+      <w:pPr>
+        <w:pStyle w:val="dcapa"/>
+      </w:pPr>
+    </w:p>
+    <w:p>
+      <w:pPr>
+        <w:pStyle w:val="dcapa"/>
+      </w:pPr>
+    </w:p>
+    <w:p>
+      <w:pPr>
+        <w:pStyle w:val="dcapa"/>
+      </w:pPr>
+    </w:p>
+    <w:p>
+      <w:pPr>
+        <w:pStyle w:val="dcapa"/>
+      </w:pPr>
+    </w:p>
+    <w:p>
+      <w:pPr>
+        <w:pStyle w:val="dcapa"/>
+      </w:pPr>
+    </w:p>
+    <w:p>
+      <w:pPr>
+        <w:pStyle w:val="dcapa"/>
+      </w:pPr>
+    </w:p>
+    <w:p>
+      <w:pPr>
+        <w:pStyle w:val="dcapa"/>
+      </w:pPr>
+      <w:r>
+        <w:lastRenderedPageBreak/>
+        <w:t>São Paulo</w:t>
+      </w:r>
+      <w:r>
+        <w:t xml:space="preserve"> - SP</w:t>
+      </w:r>
+    </w:p>
+    <w:p>
+      <w:pPr>
+        <w:pStyle w:val="dcapa"/>
+      </w:pPr>
+      <w:r>
+        <w:t>2024</w:t>
+      </w:r>
+    </w:p>
+    <w:p>
+      <w:pPr>
+        <w:pStyle w:val="dcapa"/>
+        <w:rPr>
+          <w:b/>
+          <w:bCs/>
+        </w:rPr>
+      </w:pPr>
+      <w:r>
+        <w:rPr>
+          <w:b/>
+          <w:bCs/>
+        </w:rPr>
+        <w:t>UNIVERSIDADE VIRTUAL DO ESTADO DE SÃO PAULO</w:t>
+      </w:r>
+    </w:p>
+    <w:p>
+      <w:pPr>
+        <w:pStyle w:val="dcapa"/>
+        <w:rPr>
+          <w:sz w:val="32"/>
+          <w:szCs w:val="32"/>
+        </w:rPr>
+      </w:pPr>
+    </w:p>
+    <w:p>
+      <w:pPr>
+        <w:pStyle w:val="dcapa"/>
+        <w:rPr>
+          <w:sz w:val="32"/>
+          <w:szCs w:val="32"/>
+        </w:rPr>
+      </w:pPr>
+    </w:p>
+    <w:p>
+      <w:pPr>
+        <w:pStyle w:val="dcapa"/>
+      </w:pPr>
+    </w:p>
+    <w:p>
+      <w:pPr>
+        <w:pStyle w:val="dcapa"/>
+      </w:pPr>
+    </w:p>
+    <w:p>
+      <w:pPr>
+        <w:pStyle w:val="dcapa"/>
+      </w:pPr>
+    </w:p>
+    <w:p>
+      <w:pPr>
+        <w:pStyle w:val="dcapa"/>
+      </w:pPr>
+    </w:p>
+    <w:p>
+      <w:pPr>
+        <w:pStyle w:val="dcapa"/>
+      </w:pPr>
+    </w:p>
+    <w:p>
+      <w:pPr>
+        <w:pStyle w:val="dcapa"/>
+      </w:pPr>
+    </w:p>
+    <w:p>
+      <w:pPr>
+        <w:pStyle w:val="dcapa"/>
+      </w:pPr>
+    </w:p>
+    <w:p>
+      <w:pPr>
+        <w:pStyle w:val="dcapa"/>
+      </w:pPr>
+    </w:p>
+    <w:p>
+      <w:pPr>
+        <w:pStyle w:val="dcapa"/>
+      </w:pPr>
+    </w:p>
+    <w:p>
+      <w:pPr>
+        <w:pStyle w:val="dcapa"/>
+      </w:pPr>
+    </w:p>
+    <w:p>
+      <w:pPr>
+        <w:pStyle w:val="dcapa"/>
+        <w:rPr>
+          <w:b/>
+          <w:bCs/>
+        </w:rPr>
+      </w:pPr>
+      <w:r>
+        <w:rPr>
+          <w:b/>
+          <w:bCs/>
+        </w:rPr>
+        <w:t>Projeto de Desenvolvimento Upgrade da Plataforma de Agendamento para Coleta de Eletro-Lixo</w:t>
+      </w:r>
+    </w:p>
+    <w:p>
+      <w:pPr>
+        <w:pStyle w:val="dcapa"/>
+        <w:rPr>
+          <w:i/>
+        </w:rPr>
+      </w:pPr>
       <w:r>
         <w:rPr>
           <w:b/>
           <w:bCs/>
           <w:i/>
         </w:rPr>
-        <w:t>o</w:t>
+        <w:t>ACEL – (Agendar-Coletar-Eletr</w:t>
       </w:r>
       <w:r>
         <w:rPr>
@@ -543,13 +571,49 @@
           <w:bCs/>
           <w:i/>
         </w:rPr>
+        <w:t>o</w:t>
+      </w:r>
+      <w:r>
+        <w:rPr>
+          <w:b/>
+          <w:bCs/>
+          <w:i/>
+        </w:rPr>
         <w:t>-Lixo)</w:t>
       </w:r>
     </w:p>
     <w:p>
       <w:pPr>
         <w:pStyle w:val="dcapa"/>
-      </w:pPr>
+        <w:rPr>
+          <w:b/>
+          <w:bCs/>
+        </w:rPr>
+      </w:pPr>
+      <w:r>
+        <w:rPr>
+          <w:b/>
+          <w:bCs/>
+        </w:rPr>
+        <w:t xml:space="preserve">Repositório GitHub  : </w:t>
+      </w:r>
+      <w:hyperlink r:id="rId9" w:history="1">
+        <w:r>
+          <w:rPr>
+            <w:rStyle w:val="Hyperlink"/>
+            <w:b/>
+            <w:bCs/>
+          </w:rPr>
+          <w:t>https://github.com/pigrupo7/projetointegrado2</w:t>
+        </w:r>
+      </w:hyperlink>
+    </w:p>
+    <w:p>
+      <w:pPr>
+        <w:pStyle w:val="dcapa"/>
+      </w:pPr>
+      <w:bookmarkStart w:id="1" w:name="_GoBack"/>
+      <w:bookmarkEnd w:id="1"/>
     </w:p>
     <w:p>
       <w:pPr>
@@ -675,6 +739,7 @@
         <w:pStyle w:val="dcapa"/>
       </w:pPr>
       <w:r>
+        <w:lastRenderedPageBreak/>
         <w:t>São Paulo</w:t>
       </w:r>
       <w:r>
@@ -3037,7 +3102,7 @@
       <w:pPr>
         <w:pStyle w:val="atexto-base"/>
         <w:sectPr>
-          <w:headerReference w:type="default" r:id="rId8"/>
+          <w:headerReference w:type="default" r:id="rId10"/>
           <w:pgSz w:w="11910" w:h="16840"/>
           <w:pgMar w:top="1038" w:right="1021" w:bottom="278" w:left="1599" w:header="777" w:footer="0" w:gutter="0"/>
           <w:cols w:space="720"/>
@@ -3052,10 +3117,10 @@
           <w:szCs w:val="24"/>
         </w:rPr>
       </w:pPr>
-      <w:bookmarkStart w:id="1" w:name="_Toc130202924"/>
-      <w:bookmarkStart w:id="2" w:name="_Toc162646290"/>
-      <w:bookmarkStart w:id="3" w:name="_Toc166588462"/>
-      <w:bookmarkStart w:id="4" w:name="_Toc178674751"/>
+      <w:bookmarkStart w:id="2" w:name="_Toc130202924"/>
+      <w:bookmarkStart w:id="3" w:name="_Toc162646290"/>
+      <w:bookmarkStart w:id="4" w:name="_Toc166588462"/>
+      <w:bookmarkStart w:id="5" w:name="_Toc178674751"/>
       <w:r>
         <w:rPr>
           <w:sz w:val="24"/>
@@ -3064,10 +3129,10 @@
         <w:lastRenderedPageBreak/>
         <w:t>Introdução</w:t>
       </w:r>
-      <w:bookmarkEnd w:id="1"/>
       <w:bookmarkEnd w:id="2"/>
       <w:bookmarkEnd w:id="3"/>
       <w:bookmarkEnd w:id="4"/>
+      <w:bookmarkEnd w:id="5"/>
     </w:p>
     <w:p>
       <w:pPr>
@@ -3249,9 +3314,9 @@
         <w:lastRenderedPageBreak/>
         <w:t xml:space="preserve"> </w:t>
       </w:r>
-      <w:bookmarkStart w:id="5" w:name="_Toc130202925"/>
-      <w:bookmarkStart w:id="6" w:name="_Toc162646291"/>
-      <w:bookmarkStart w:id="7" w:name="_Toc178674752"/>
+      <w:bookmarkStart w:id="6" w:name="_Toc130202925"/>
+      <w:bookmarkStart w:id="7" w:name="_Toc162646291"/>
+      <w:bookmarkStart w:id="8" w:name="_Toc178674752"/>
       <w:r>
         <w:rPr>
           <w:sz w:val="24"/>
@@ -3259,9 +3324,9 @@
         </w:rPr>
         <w:t>Desenvolvimento</w:t>
       </w:r>
-      <w:bookmarkEnd w:id="5"/>
       <w:bookmarkEnd w:id="6"/>
       <w:bookmarkEnd w:id="7"/>
+      <w:bookmarkEnd w:id="8"/>
     </w:p>
     <w:p>
       <w:pPr>
@@ -3276,10 +3341,10 @@
           <w:szCs w:val="24"/>
         </w:rPr>
       </w:pPr>
-      <w:bookmarkStart w:id="8" w:name="_Toc130202926"/>
-      <w:bookmarkStart w:id="9" w:name="_Toc162646292"/>
-      <w:bookmarkStart w:id="10" w:name="_Toc43731744"/>
-      <w:bookmarkStart w:id="11" w:name="_Toc166588463"/>
+      <w:bookmarkStart w:id="9" w:name="_Toc130202926"/>
+      <w:bookmarkStart w:id="10" w:name="_Toc162646292"/>
+      <w:bookmarkStart w:id="11" w:name="_Toc43731744"/>
+      <w:bookmarkStart w:id="12" w:name="_Toc166588463"/>
     </w:p>
     <w:p>
       <w:pPr>
@@ -3289,7 +3354,7 @@
           <w:szCs w:val="24"/>
         </w:rPr>
       </w:pPr>
-      <w:bookmarkStart w:id="12" w:name="_Toc178674753"/>
+      <w:bookmarkStart w:id="13" w:name="_Toc178674753"/>
       <w:r>
         <w:rPr>
           <w:sz w:val="24"/>
@@ -3297,11 +3362,11 @@
         </w:rPr>
         <w:t>Objetivos</w:t>
       </w:r>
-      <w:bookmarkEnd w:id="8"/>
       <w:bookmarkEnd w:id="9"/>
       <w:bookmarkEnd w:id="10"/>
       <w:bookmarkEnd w:id="11"/>
       <w:bookmarkEnd w:id="12"/>
+      <w:bookmarkEnd w:id="13"/>
     </w:p>
     <w:p>
       <w:pPr>
@@ -3616,8 +3681,8 @@
           <w:szCs w:val="24"/>
         </w:rPr>
       </w:pPr>
-      <w:bookmarkStart w:id="13" w:name="_Toc130203046"/>
-      <w:bookmarkStart w:id="14" w:name="_Toc43731745"/>
+      <w:bookmarkStart w:id="14" w:name="_Toc130203046"/>
+      <w:bookmarkStart w:id="15" w:name="_Toc43731745"/>
       <w:r>
         <w:rPr>
           <w:sz w:val="24"/>
@@ -3625,7 +3690,7 @@
         </w:rPr>
         <w:t xml:space="preserve"> </w:t>
       </w:r>
-      <w:bookmarkStart w:id="15" w:name="_Toc178674754"/>
+      <w:bookmarkStart w:id="16" w:name="_Toc178674754"/>
       <w:r>
         <w:rPr>
           <w:sz w:val="24"/>
@@ -3633,16 +3698,16 @@
         </w:rPr>
         <w:t>Justificativa e delimitação do problema</w:t>
       </w:r>
-      <w:bookmarkEnd w:id="13"/>
+      <w:bookmarkEnd w:id="14"/>
+      <w:bookmarkEnd w:id="16"/>
+      <w:r>
+        <w:rPr>
+          <w:sz w:val="24"/>
+          <w:szCs w:val="24"/>
+        </w:rPr>
+        <w:t xml:space="preserve"> </w:t>
+      </w:r>
       <w:bookmarkEnd w:id="15"/>
-      <w:r>
-        <w:rPr>
-          <w:sz w:val="24"/>
-          <w:szCs w:val="24"/>
-        </w:rPr>
-        <w:t xml:space="preserve"> </w:t>
-      </w:r>
-      <w:bookmarkEnd w:id="14"/>
     </w:p>
     <w:p>
       <w:pPr>
@@ -3829,7 +3894,7 @@
                     <pic:cNvPicPr/>
                   </pic:nvPicPr>
                   <pic:blipFill>
-                    <a:blip r:embed="rId9"/>
+                    <a:blip r:embed="rId11"/>
                     <a:stretch>
                       <a:fillRect/>
                     </a:stretch>
@@ -3861,7 +3926,7 @@
           <w:szCs w:val="24"/>
         </w:rPr>
       </w:pPr>
-      <w:bookmarkStart w:id="16" w:name="_Toc178013691"/>
+      <w:bookmarkStart w:id="17" w:name="_Toc178013691"/>
       <w:r>
         <w:rPr>
           <w:color w:val="auto"/>
@@ -3913,7 +3978,7 @@
         </w:rPr>
         <w:t>Software de Agendamento: SEVEN RESIDUOS</w:t>
       </w:r>
-      <w:bookmarkEnd w:id="16"/>
+      <w:bookmarkEnd w:id="17"/>
     </w:p>
     <w:p>
       <w:pPr>
@@ -3991,7 +4056,7 @@
           <w:szCs w:val="24"/>
         </w:rPr>
       </w:pPr>
-      <w:bookmarkStart w:id="17" w:name="_Toc178674755"/>
+      <w:bookmarkStart w:id="18" w:name="_Toc178674755"/>
       <w:r>
         <w:rPr>
           <w:sz w:val="24"/>
@@ -4000,7 +4065,7 @@
         <w:lastRenderedPageBreak/>
         <w:t>2.3 FUNDAMENTAÇão TEÓRICA</w:t>
       </w:r>
-      <w:bookmarkEnd w:id="17"/>
+      <w:bookmarkEnd w:id="18"/>
     </w:p>
     <w:p>
       <w:pPr>
@@ -4068,7 +4133,7 @@
           <w:szCs w:val="24"/>
         </w:rPr>
       </w:pPr>
-      <w:bookmarkStart w:id="18" w:name="_Toc178674756"/>
+      <w:bookmarkStart w:id="19" w:name="_Toc178674756"/>
       <w:r>
         <w:rPr>
           <w:caps/>
@@ -4084,7 +4149,7 @@
         </w:rPr>
         <w:t>:</w:t>
       </w:r>
-      <w:bookmarkEnd w:id="18"/>
+      <w:bookmarkEnd w:id="19"/>
       <w:r>
         <w:rPr>
           <w:sz w:val="24"/>
@@ -4107,7 +4172,7 @@
           <w:szCs w:val="24"/>
         </w:rPr>
       </w:pPr>
-      <w:bookmarkStart w:id="19" w:name="_Toc166588464"/>
+      <w:bookmarkStart w:id="20" w:name="_Toc166588464"/>
       <w:r>
         <w:rPr>
           <w:color w:val="auto"/>
@@ -4116,7 +4181,7 @@
         </w:rPr>
         <w:t>Este tópico aborda o ciclo completo de desenvolvimento de sistemas web, desde o levantamento de requisitos até a implementação e manutenção dos sistemas. Isso inclui análise, design, codificação, testes e implantação.</w:t>
       </w:r>
-      <w:bookmarkEnd w:id="19"/>
+      <w:bookmarkEnd w:id="20"/>
     </w:p>
     <w:p>
       <w:pPr>
@@ -4126,7 +4191,7 @@
           <w:szCs w:val="24"/>
         </w:rPr>
       </w:pPr>
-      <w:bookmarkStart w:id="20" w:name="_Toc178674757"/>
+      <w:bookmarkStart w:id="21" w:name="_Toc178674757"/>
       <w:r>
         <w:rPr>
           <w:sz w:val="24"/>
@@ -4134,7 +4199,7 @@
         </w:rPr>
         <w:t>FRAMEWORKS PARA DESENVOLVIMENTO WEB:</w:t>
       </w:r>
-      <w:bookmarkEnd w:id="20"/>
+      <w:bookmarkEnd w:id="21"/>
       <w:r>
         <w:rPr>
           <w:sz w:val="24"/>
@@ -4188,7 +4253,7 @@
           <w:szCs w:val="24"/>
         </w:rPr>
       </w:pPr>
-      <w:bookmarkStart w:id="21" w:name="_Toc178674758"/>
+      <w:bookmarkStart w:id="22" w:name="_Toc178674758"/>
       <w:r>
         <w:rPr>
           <w:sz w:val="24"/>
@@ -4196,7 +4261,7 @@
         </w:rPr>
         <w:t>PHP ZEND:</w:t>
       </w:r>
-      <w:bookmarkEnd w:id="21"/>
+      <w:bookmarkEnd w:id="22"/>
       <w:r>
         <w:rPr>
           <w:b/>
@@ -4351,7 +4416,7 @@
         </w:rPr>
         <w:t xml:space="preserve"> </w:t>
       </w:r>
-      <w:bookmarkStart w:id="22" w:name="_Toc178674759"/>
+      <w:bookmarkStart w:id="23" w:name="_Toc178674759"/>
       <w:r>
         <w:rPr>
           <w:sz w:val="24"/>
@@ -4359,7 +4424,7 @@
         </w:rPr>
         <w:t>NAVEGABILIDADE HTML, CSS, JAVASCRIPT:</w:t>
       </w:r>
-      <w:bookmarkEnd w:id="22"/>
+      <w:bookmarkEnd w:id="23"/>
       <w:r>
         <w:rPr>
           <w:b/>
@@ -4422,7 +4487,7 @@
           <w:szCs w:val="24"/>
         </w:rPr>
       </w:pPr>
-      <w:bookmarkStart w:id="23" w:name="_Toc178674760"/>
+      <w:bookmarkStart w:id="24" w:name="_Toc178674760"/>
       <w:r>
         <w:rPr>
           <w:sz w:val="24"/>
@@ -4430,7 +4495,7 @@
         </w:rPr>
         <w:t>BANCO DE DADOS, MYSQL:</w:t>
       </w:r>
-      <w:bookmarkEnd w:id="23"/>
+      <w:bookmarkEnd w:id="24"/>
       <w:r>
         <w:rPr>
           <w:b/>
@@ -4493,7 +4558,7 @@
           <w:szCs w:val="24"/>
         </w:rPr>
       </w:pPr>
-      <w:bookmarkStart w:id="24" w:name="_Toc178674761"/>
+      <w:bookmarkStart w:id="25" w:name="_Toc178674761"/>
       <w:r>
         <w:rPr>
           <w:sz w:val="24"/>
@@ -4508,7 +4573,7 @@
         </w:rPr>
         <w:t>:</w:t>
       </w:r>
-      <w:bookmarkEnd w:id="24"/>
+      <w:bookmarkEnd w:id="25"/>
       <w:r>
         <w:rPr>
           <w:sz w:val="24"/>
@@ -4576,7 +4641,7 @@
         </w:rPr>
         <w:t xml:space="preserve"> </w:t>
       </w:r>
-      <w:bookmarkStart w:id="25" w:name="_Toc178674762"/>
+      <w:bookmarkStart w:id="26" w:name="_Toc178674762"/>
       <w:r>
         <w:rPr>
           <w:sz w:val="24"/>
@@ -4584,7 +4649,7 @@
         </w:rPr>
         <w:t>VERSIONAMENTO GIT-GITHUB:</w:t>
       </w:r>
-      <w:bookmarkEnd w:id="25"/>
+      <w:bookmarkEnd w:id="26"/>
       <w:r>
         <w:rPr>
           <w:sz w:val="24"/>
@@ -4843,9 +4908,9 @@
           <w:color w:val="auto"/>
         </w:rPr>
       </w:pPr>
-      <w:bookmarkStart w:id="26" w:name="_Toc178013692"/>
-      <w:bookmarkStart w:id="27" w:name="_Toc43731748"/>
-      <w:bookmarkStart w:id="28" w:name="_Toc130203049"/>
+      <w:bookmarkStart w:id="27" w:name="_Toc178013692"/>
+      <w:bookmarkStart w:id="28" w:name="_Toc43731748"/>
+      <w:bookmarkStart w:id="29" w:name="_Toc130203049"/>
       <w:r>
         <w:rPr>
           <w:i w:val="0"/>
@@ -4885,7 +4950,7 @@
                     <pic:cNvPicPr/>
                   </pic:nvPicPr>
                   <pic:blipFill rotWithShape="1">
-                    <a:blip r:embed="rId10">
+                    <a:blip r:embed="rId12">
                       <a:extLst>
                         <a:ext uri="{28A0092B-C50C-407E-A947-70E740481C1C}">
                           <a14:useLocalDpi xmlns:a14="http://schemas.microsoft.com/office/drawing/2010/main" val="0"/>
@@ -4983,7 +5048,7 @@
         </w:rPr>
         <w:t xml:space="preserve"> Mudança com cloud computing</w:t>
       </w:r>
-      <w:bookmarkEnd w:id="26"/>
+      <w:bookmarkEnd w:id="27"/>
     </w:p>
     <w:p>
       <w:pPr>
@@ -5099,7 +5164,7 @@
           <w:szCs w:val="20"/>
         </w:rPr>
       </w:pPr>
-      <w:bookmarkStart w:id="29" w:name="_Toc178674763"/>
+      <w:bookmarkStart w:id="30" w:name="_Toc178674763"/>
       <w:r>
         <w:rPr>
           <w:bCs w:val="0"/>
@@ -5120,7 +5185,7 @@
         </w:rPr>
         <w:t xml:space="preserve"> Veras, 2012</w:t>
       </w:r>
-      <w:bookmarkEnd w:id="29"/>
+      <w:bookmarkEnd w:id="30"/>
     </w:p>
     <w:p>
       <w:pPr>
@@ -5378,7 +5443,7 @@
           <w:szCs w:val="24"/>
         </w:rPr>
       </w:pPr>
-      <w:bookmarkStart w:id="30" w:name="_Toc178674764"/>
+      <w:bookmarkStart w:id="31" w:name="_Toc178674764"/>
       <w:r>
         <w:rPr>
           <w:bCs w:val="0"/>
@@ -5406,7 +5471,7 @@
         </w:rPr>
         <w:t xml:space="preserve"> para exemplificar o funcionamento do design thinking:</w:t>
       </w:r>
-      <w:bookmarkEnd w:id="30"/>
+      <w:bookmarkEnd w:id="31"/>
     </w:p>
     <w:p>
       <w:pPr>
@@ -5434,7 +5499,7 @@
           <w:lang w:val="en-US"/>
         </w:rPr>
       </w:pPr>
-      <w:bookmarkStart w:id="31" w:name="_Toc178013693"/>
+      <w:bookmarkStart w:id="32" w:name="_Toc178013693"/>
       <w:r>
         <w:lastRenderedPageBreak/>
         <w:t xml:space="preserve">Figura </w:t>
@@ -5482,7 +5547,7 @@
         </w:rPr>
         <w:t>Double Diamond</w:t>
       </w:r>
-      <w:bookmarkEnd w:id="31"/>
+      <w:bookmarkEnd w:id="32"/>
     </w:p>
     <w:p>
       <w:pPr>
@@ -5522,7 +5587,7 @@
                     <pic:cNvPicPr/>
                   </pic:nvPicPr>
                   <pic:blipFill>
-                    <a:blip r:embed="rId11"/>
+                    <a:blip r:embed="rId13"/>
                     <a:stretch>
                       <a:fillRect/>
                     </a:stretch>
@@ -5671,7 +5736,7 @@
           <w:szCs w:val="24"/>
         </w:rPr>
       </w:pPr>
-      <w:bookmarkStart w:id="32" w:name="_Toc178674765"/>
+      <w:bookmarkStart w:id="33" w:name="_Toc178674765"/>
       <w:r>
         <w:rPr>
           <w:sz w:val="24"/>
@@ -5687,9 +5752,9 @@
         </w:rPr>
         <w:t>etodologia</w:t>
       </w:r>
-      <w:bookmarkEnd w:id="27"/>
       <w:bookmarkEnd w:id="28"/>
-      <w:bookmarkEnd w:id="32"/>
+      <w:bookmarkEnd w:id="29"/>
+      <w:bookmarkEnd w:id="33"/>
     </w:p>
     <w:p>
       <w:pPr>
@@ -6061,7 +6126,7 @@
           <w:szCs w:val="24"/>
         </w:rPr>
       </w:pPr>
-      <w:bookmarkStart w:id="33" w:name="_Toc178674766"/>
+      <w:bookmarkStart w:id="34" w:name="_Toc178674766"/>
       <w:r>
         <w:rPr>
           <w:sz w:val="24"/>
@@ -6069,7 +6134,7 @@
         </w:rPr>
         <w:t>Resultados preliminares: solução inicial</w:t>
       </w:r>
-      <w:bookmarkEnd w:id="33"/>
+      <w:bookmarkEnd w:id="34"/>
     </w:p>
     <w:p>
       <w:pPr>
@@ -6199,9 +6264,9 @@
           <w:szCs w:val="24"/>
         </w:rPr>
       </w:pPr>
-      <w:bookmarkStart w:id="34" w:name="_Toc43731753"/>
-      <w:bookmarkStart w:id="35" w:name="_Toc130203052"/>
-      <w:bookmarkStart w:id="36" w:name="_Toc178674767"/>
+      <w:bookmarkStart w:id="35" w:name="_Toc43731753"/>
+      <w:bookmarkStart w:id="36" w:name="_Toc130203052"/>
+      <w:bookmarkStart w:id="37" w:name="_Toc178674767"/>
       <w:r>
         <w:rPr>
           <w:sz w:val="24"/>
@@ -6217,9 +6282,9 @@
         </w:rPr>
         <w:t>eferências</w:t>
       </w:r>
-      <w:bookmarkEnd w:id="34"/>
       <w:bookmarkEnd w:id="35"/>
       <w:bookmarkEnd w:id="36"/>
+      <w:bookmarkEnd w:id="37"/>
     </w:p>
     <w:sdt>
       <w:sdtPr>
@@ -6243,8 +6308,8 @@
           </w:sdtPr>
           <w:sdtEndPr/>
           <w:sdtContent>
-            <w:commentRangeStart w:id="37" w:displacedByCustomXml="prev"/>
             <w:commentRangeStart w:id="38" w:displacedByCustomXml="prev"/>
+            <w:commentRangeStart w:id="39" w:displacedByCustomXml="prev"/>
             <w:p>
               <w:pPr>
                 <w:pStyle w:val="Bibliografia"/>
@@ -6759,12 +6824,12 @@
                 </w:rPr>
                 <w:commentReference w:id="38"/>
               </w:r>
-              <w:commentRangeEnd w:id="37"/>
+              <w:commentRangeEnd w:id="39"/>
               <w:r>
                 <w:rPr>
                   <w:rStyle w:val="Refdecomentrio"/>
                 </w:rPr>
-                <w:commentReference w:id="37"/>
+                <w:commentReference w:id="39"/>
               </w:r>
             </w:p>
           </w:sdtContent>
@@ -6904,11 +6969,9 @@
         </w:rPr>
         <w:t xml:space="preserve"> - 3. ed. - São Paulo : Saraiva, 2013.</w:t>
       </w:r>
-      <w:bookmarkStart w:id="39" w:name="_GoBack"/>
-      <w:bookmarkEnd w:id="39"/>
     </w:p>
     <w:sectPr>
-      <w:headerReference w:type="default" r:id="rId14"/>
+      <w:headerReference w:type="default" r:id="rId16"/>
       <w:pgSz w:w="11900" w:h="16840" w:code="9"/>
       <w:pgMar w:top="1701" w:right="1134" w:bottom="1134" w:left="1701" w:header="709" w:footer="709" w:gutter="0"/>
       <w:cols w:space="708"/>
@@ -6941,7 +7004,7 @@
       </w:hyperlink>
     </w:p>
   </w:comment>
-  <w:comment w:id="37" w:author="tatiana" w:date="2024-10-01T17:53:00Z" w:initials="t">
+  <w:comment w:id="39" w:author="tatiana" w:date="2024-10-01T17:53:00Z" w:initials="t">
     <w:p>
       <w:pPr>
         <w:pStyle w:val="Textodecomentrio"/>
@@ -7122,7 +7185,7 @@
                             <w:rPr>
                               <w:noProof/>
                             </w:rPr>
-                            <w:t>16</w:t>
+                            <w:t>17</w:t>
                           </w:r>
                           <w:r>
                             <w:fldChar w:fldCharType="end"/>
@@ -7173,7 +7236,7 @@
                       <w:rPr>
                         <w:noProof/>
                       </w:rPr>
-                      <w:t>16</w:t>
+                      <w:t>17</w:t>
                     </w:r>
                     <w:r>
                       <w:fldChar w:fldCharType="end"/>
@@ -13528,7 +13591,7 @@
 </file>
 
 <file path=customXml/itemProps1.xml><?xml version="1.0" encoding="utf-8"?>
-<ds:datastoreItem xmlns:ds="http://schemas.openxmlformats.org/officeDocument/2006/customXml" ds:itemID="{5F58545E-7225-43E4-9C7A-3A0C55BDECD4}">
+<ds:datastoreItem xmlns:ds="http://schemas.openxmlformats.org/officeDocument/2006/customXml" ds:itemID="{C3295111-98D2-43C0-9604-106218E58C16}">
   <ds:schemaRefs>
     <ds:schemaRef ds:uri="http://schemas.openxmlformats.org/officeDocument/2006/bibliography"/>
   </ds:schemaRefs>

</xml_diff>